<commit_message>
migrate to getting page-data from public folder & add many caching
</commit_message>
<xml_diff>
--- a/public/lectures/lecture-17/lesson-17-llm.docx
+++ b/public/lectures/lecture-17/lesson-17-llm.docx
@@ -752,7 +752,34 @@
           <w:sz w:val="27"/>
           <w:szCs w:val="27"/>
         </w:rPr>
-        <w:pict>
+        <w:fldChar w:fldCharType="begin"/>
+      </w:r>
+      <w:r>
+        <w:rPr>
+          <w:rFonts w:ascii="Georgia" w:hAnsi="Georgia"/>
+          <w:noProof/>
+          <w:sz w:val="27"/>
+          <w:szCs w:val="27"/>
+        </w:rPr>
+        <w:instrText xml:space="preserve"> INCLUDEPICTURE  "https://i.imgur.com/chYv4wC.jpeg" \* MERGEFORMATINET </w:instrText>
+      </w:r>
+      <w:r>
+        <w:rPr>
+          <w:rFonts w:ascii="Georgia" w:hAnsi="Georgia"/>
+          <w:noProof/>
+          <w:sz w:val="27"/>
+          <w:szCs w:val="27"/>
+        </w:rPr>
+        <w:fldChar w:fldCharType="separate"/>
+      </w:r>
+      <w:r>
+        <w:rPr>
+          <w:rFonts w:ascii="Georgia" w:hAnsi="Georgia"/>
+          <w:noProof/>
+          <w:sz w:val="27"/>
+          <w:szCs w:val="27"/>
+        </w:rPr>
+        <w:pict w14:anchorId="43E6DA97">
           <v:shapetype id="_x0000_t75" coordsize="21600,21600" o:spt="75" o:preferrelative="t" path="m@4@5l@4@11@9@11@9@5xe" filled="f" stroked="f">
             <v:stroke joinstyle="miter"/>
             <v:formulas>
@@ -772,10 +799,19 @@
             <v:path o:extrusionok="f" gradientshapeok="t" o:connecttype="rect"/>
             <o:lock v:ext="edit" aspectratio="t"/>
           </v:shapetype>
-          <v:shape id="_x0000_i1033" type="#_x0000_t75" alt="" style="width:468.35pt;height:350.9pt;mso-width-percent:0;mso-height-percent:0;mso-width-percent:0;mso-height-percent:0">
+          <v:shape id="_x0000_i1025" type="#_x0000_t75" alt="" style="width:468.35pt;height:350.9pt;mso-width-percent:0;mso-height-percent:0;mso-width-percent:0;mso-height-percent:0">
             <v:imagedata r:id="rId5" r:href="rId6"/>
           </v:shape>
         </w:pict>
+      </w:r>
+      <w:r>
+        <w:rPr>
+          <w:rFonts w:ascii="Georgia" w:hAnsi="Georgia"/>
+          <w:noProof/>
+          <w:sz w:val="27"/>
+          <w:szCs w:val="27"/>
+        </w:rPr>
+        <w:fldChar w:fldCharType="end"/>
       </w:r>
       <w:r>
         <w:rPr>
@@ -1006,6 +1042,23 @@
         </w:rPr>
         <w:t xml:space="preserve"> (</w:t>
       </w:r>
+      <w:r>
+        <w:rPr>
+          <w:rFonts w:ascii="Georgia" w:hAnsi="Georgia"/>
+          <w:sz w:val="27"/>
+          <w:szCs w:val="27"/>
+        </w:rPr>
+        <w:t>met</w:t>
+      </w:r>
+      <w:r>
+        <w:rPr>
+          <w:rFonts w:ascii="Georgia" w:hAnsi="Georgia"/>
+          <w:sz w:val="27"/>
+          <w:szCs w:val="27"/>
+          <w:lang w:val="ru-RU"/>
+        </w:rPr>
+        <w:t xml:space="preserve">á) (после) + </w:t>
+      </w:r>
       <w:proofErr w:type="spellStart"/>
       <w:r>
         <w:rPr>
@@ -1013,7 +1066,7 @@
           <w:sz w:val="27"/>
           <w:szCs w:val="27"/>
         </w:rPr>
-        <w:t>met</w:t>
+        <w:t>φύσις</w:t>
       </w:r>
       <w:proofErr w:type="spellEnd"/>
       <w:r>
@@ -1023,7 +1076,7 @@
           <w:szCs w:val="27"/>
           <w:lang w:val="ru-RU"/>
         </w:rPr>
-        <w:t xml:space="preserve">á) (после) + </w:t>
+        <w:t xml:space="preserve"> (</w:t>
       </w:r>
       <w:proofErr w:type="spellStart"/>
       <w:r>
@@ -1032,7 +1085,7 @@
           <w:sz w:val="27"/>
           <w:szCs w:val="27"/>
         </w:rPr>
-        <w:t>φύσις</w:t>
+        <w:t>ph</w:t>
       </w:r>
       <w:proofErr w:type="spellEnd"/>
       <w:r>
@@ -1042,28 +1095,8 @@
           <w:szCs w:val="27"/>
           <w:lang w:val="ru-RU"/>
         </w:rPr>
-        <w:t xml:space="preserve"> (</w:t>
-      </w:r>
-      <w:proofErr w:type="spellStart"/>
-      <w:r>
-        <w:rPr>
-          <w:rFonts w:ascii="Georgia" w:hAnsi="Georgia"/>
-          <w:sz w:val="27"/>
-          <w:szCs w:val="27"/>
-        </w:rPr>
-        <w:t>ph</w:t>
-      </w:r>
-      <w:proofErr w:type="spellEnd"/>
-      <w:r>
-        <w:rPr>
-          <w:rFonts w:ascii="Georgia" w:hAnsi="Georgia"/>
-          <w:sz w:val="27"/>
-          <w:szCs w:val="27"/>
-          <w:lang w:val="ru-RU"/>
-        </w:rPr>
         <w:t>ý</w:t>
       </w:r>
-      <w:proofErr w:type="spellStart"/>
       <w:r>
         <w:rPr>
           <w:rFonts w:ascii="Georgia" w:hAnsi="Georgia"/>
@@ -1072,7 +1105,6 @@
         </w:rPr>
         <w:t>sis</w:t>
       </w:r>
-      <w:proofErr w:type="spellEnd"/>
       <w:r>
         <w:rPr>
           <w:rFonts w:ascii="Georgia" w:hAnsi="Georgia"/>
@@ -1607,6 +1639,7 @@
           <w:lang w:val="ru-RU"/>
         </w:rPr>
       </w:pPr>
+      <w:proofErr w:type="spellStart"/>
       <w:r>
         <w:rPr>
           <w:rStyle w:val="Strong"/>
@@ -1617,6 +1650,7 @@
         </w:rPr>
         <w:t>Тарахе</w:t>
       </w:r>
+      <w:proofErr w:type="spellEnd"/>
       <w:r>
         <w:rPr>
           <w:rFonts w:ascii="Georgia" w:hAnsi="Georgia"/>
@@ -1924,81 +1958,6 @@
           <w:szCs w:val="27"/>
         </w:rPr>
         <w:t>Это не просто игра слов. За ней стоит серьёзная мысль: у меня нет столкновения со смертью. Я не могу с ней встретиться физически.</w:t>
-      </w:r>
-    </w:p>
-    <w:p>
-      <w:pPr>
-        <w:rPr>
-          <w:rFonts w:ascii="Georgia" w:hAnsi="Georgia"/>
-          <w:sz w:val="27"/>
-          <w:szCs w:val="27"/>
-        </w:rPr>
-      </w:pPr>
-      <w:r>
-        <w:rPr>
-          <w:rFonts w:ascii="Georgia" w:hAnsi="Georgia"/>
-          <w:sz w:val="27"/>
-          <w:szCs w:val="27"/>
-        </w:rPr>
-        <w:lastRenderedPageBreak/>
-        <w:fldChar w:fldCharType="begin"/>
-      </w:r>
-      <w:r>
-        <w:rPr>
-          <w:rFonts w:ascii="Georgia" w:hAnsi="Georgia"/>
-          <w:sz w:val="27"/>
-          <w:szCs w:val="27"/>
-        </w:rPr>
-        <w:instrText xml:space="preserve"> INCLUDEPICTURE "https://upload.wikimedia.org/wikipedia/commons/thumb/8/88/Epikouros_BM_1843.jpg/800px-Epikouros_BM_1843.jpg" \* MERGEFORMATINET </w:instrText>
-      </w:r>
-      <w:r>
-        <w:rPr>
-          <w:rFonts w:ascii="Georgia" w:hAnsi="Georgia"/>
-          <w:sz w:val="27"/>
-          <w:szCs w:val="27"/>
-        </w:rPr>
-        <w:fldChar w:fldCharType="separate"/>
-      </w:r>
-      <w:r>
-        <w:rPr>
-          <w:rFonts w:ascii="Georgia" w:hAnsi="Georgia"/>
-          <w:noProof/>
-          <w:sz w:val="27"/>
-          <w:szCs w:val="27"/>
-        </w:rPr>
-        <w:pict>
-          <v:shape id="_x0000_i1032" type="#_x0000_t75" alt="" style="width:6in;height:9in;mso-width-percent:0;mso-height-percent:0;mso-width-percent:0;mso-height-percent:0">
-            <v:imagedata r:id="rId7" r:href="rId8"/>
-          </v:shape>
-        </w:pict>
-      </w:r>
-      <w:r>
-        <w:rPr>
-          <w:rFonts w:ascii="Georgia" w:hAnsi="Georgia"/>
-          <w:sz w:val="27"/>
-          <w:szCs w:val="27"/>
-        </w:rPr>
-        <w:fldChar w:fldCharType="end"/>
-      </w:r>
-    </w:p>
-    <w:p>
-      <w:pPr>
-        <w:rPr>
-          <w:rFonts w:ascii="Georgia" w:hAnsi="Georgia"/>
-          <w:sz w:val="27"/>
-          <w:szCs w:val="27"/>
-          <w:lang w:val="ru-RU"/>
-        </w:rPr>
-      </w:pPr>
-      <w:r>
-        <w:rPr>
-          <w:rFonts w:ascii="Georgia" w:hAnsi="Georgia"/>
-          <w:sz w:val="27"/>
-          <w:szCs w:val="27"/>
-          <w:lang w:val="ru-RU"/>
-        </w:rPr>
-        <w:lastRenderedPageBreak/>
-        <w:t>Эпикур. Автор неизвестен</w:t>
       </w:r>
     </w:p>
     <w:p>
@@ -2293,7 +2252,16 @@
           <w:sz w:val="27"/>
           <w:szCs w:val="27"/>
         </w:rPr>
-        <w:t>Особенность социализированных существ – мы видим себя извне, смотрим на себя со стороны. Я могу реконструировать, как вы меня воспринимаете. Каждое утро, собираясь, мы преобразуем себя в объект наблюдения, чтобы соответствовать ожиданиям, которые предъявляет общество.</w:t>
+        <w:t xml:space="preserve">Особенность социализированных существ – мы видим себя извне, смотрим на себя со стороны. Я могу реконструировать, как вы меня воспринимаете. Каждое утро, собираясь, мы преобразуем себя в </w:t>
+      </w:r>
+      <w:r>
+        <w:rPr>
+          <w:rFonts w:ascii="Georgia" w:hAnsi="Georgia"/>
+          <w:sz w:val="27"/>
+          <w:szCs w:val="27"/>
+        </w:rPr>
+        <w:lastRenderedPageBreak/>
+        <w:t>объект наблюдения, чтобы соответствовать ожиданиям, которые предъявляет общество.</w:t>
       </w:r>
     </w:p>
     <w:p>
@@ -2373,7 +2341,168 @@
           <w:sz w:val="27"/>
           <w:szCs w:val="27"/>
         </w:rPr>
-        <w:t xml:space="preserve">Я чувствую на себе ваши взгляды, и под ними я – объект. В этой перспективе я смертен. Я рассматриваю себя как предмет отвлечённого знания (человек – биологический вид, он стареет и </w:t>
+        <w:t>Я чувствую на себе ваши взгляды, и под ними я – объект. В этой перспективе я смертен. Я рассматриваю себя как предмет отвлечённого знания (человек – биологический вид, он стареет и умирает). Но это специальная перспектива. От первого лица я со смертью не встречаюсь.</w:t>
+      </w:r>
+    </w:p>
+    <w:p>
+      <w:pPr>
+        <w:pStyle w:val="NormalWeb"/>
+        <w:spacing w:before="0" w:beforeAutospacing="0" w:after="180" w:afterAutospacing="0"/>
+        <w:ind w:left="315" w:right="315"/>
+        <w:rPr>
+          <w:rFonts w:ascii="Georgia" w:hAnsi="Georgia"/>
+          <w:sz w:val="27"/>
+          <w:szCs w:val="27"/>
+        </w:rPr>
+      </w:pPr>
+      <w:r>
+        <w:rPr>
+          <w:rFonts w:ascii="Georgia" w:hAnsi="Georgia"/>
+          <w:sz w:val="27"/>
+          <w:szCs w:val="27"/>
+        </w:rPr>
+        <w:t>Какая из перспектив подлинная? Почему первая?</w:t>
+      </w:r>
+    </w:p>
+    <w:p>
+      <w:pPr>
+        <w:pStyle w:val="NormalWeb"/>
+        <w:spacing w:before="0" w:beforeAutospacing="0" w:after="180" w:afterAutospacing="0"/>
+        <w:ind w:left="315" w:right="315"/>
+        <w:rPr>
+          <w:rFonts w:ascii="Georgia" w:hAnsi="Georgia"/>
+          <w:sz w:val="27"/>
+          <w:szCs w:val="27"/>
+        </w:rPr>
+      </w:pPr>
+      <w:r>
+        <w:rPr>
+          <w:rFonts w:ascii="Georgia" w:hAnsi="Georgia"/>
+          <w:sz w:val="27"/>
+          <w:szCs w:val="27"/>
+        </w:rPr>
+        <w:t>Рождаюсь я как наблюдатель, субъект. Это подлинное существование, от первого лица. Подлинно то, что я вас вижу. Перспектива от третьего лица – приобретённая, искусственная.</w:t>
+      </w:r>
+    </w:p>
+    <w:p>
+      <w:pPr>
+        <w:pStyle w:val="NormalWeb"/>
+        <w:spacing w:before="0" w:beforeAutospacing="0" w:after="180" w:afterAutospacing="0"/>
+        <w:ind w:left="315" w:right="315"/>
+        <w:rPr>
+          <w:rFonts w:ascii="Georgia" w:hAnsi="Georgia"/>
+          <w:sz w:val="27"/>
+          <w:szCs w:val="27"/>
+        </w:rPr>
+      </w:pPr>
+      <w:r>
+        <w:rPr>
+          <w:rFonts w:ascii="Georgia" w:hAnsi="Georgia"/>
+          <w:sz w:val="27"/>
+          <w:szCs w:val="27"/>
+        </w:rPr>
+        <w:t>Эта перспектива навязана извне, она не совпадает с первой. Мы не ощущаем различие, смешиваем их.</w:t>
+      </w:r>
+    </w:p>
+    <w:p>
+      <w:pPr>
+        <w:pStyle w:val="NormalWeb"/>
+        <w:spacing w:before="0" w:beforeAutospacing="0" w:after="180" w:afterAutospacing="0"/>
+        <w:ind w:left="315" w:right="315"/>
+        <w:rPr>
+          <w:rFonts w:ascii="Georgia" w:hAnsi="Georgia"/>
+          <w:sz w:val="27"/>
+          <w:szCs w:val="27"/>
+        </w:rPr>
+      </w:pPr>
+      <w:r>
+        <w:rPr>
+          <w:rFonts w:ascii="Georgia" w:hAnsi="Georgia"/>
+          <w:sz w:val="27"/>
+          <w:szCs w:val="27"/>
+        </w:rPr>
+        <w:t>Если мы выбираем первую перспективу, она ведёт к атараксии. В этой перспективе я не умираю. Вторая перспектива заставляет соответствовать требованиям, вызывает тарахе (внутренний конфликт, тревогу). Но у неё есть и положительные стороны: социализация.</w:t>
+      </w:r>
+    </w:p>
+    <w:p>
+      <w:pPr>
+        <w:pStyle w:val="NormalWeb"/>
+        <w:spacing w:before="0" w:beforeAutospacing="0" w:after="180" w:afterAutospacing="0"/>
+        <w:ind w:left="315" w:right="315"/>
+        <w:rPr>
+          <w:rFonts w:ascii="Georgia" w:hAnsi="Georgia"/>
+          <w:sz w:val="27"/>
+          <w:szCs w:val="27"/>
+        </w:rPr>
+      </w:pPr>
+      <w:r>
+        <w:rPr>
+          <w:rStyle w:val="Strong"/>
+          <w:rFonts w:ascii="Georgia" w:hAnsi="Georgia"/>
+          <w:sz w:val="27"/>
+          <w:szCs w:val="27"/>
+        </w:rPr>
+        <w:t>Задача: Нейтрализация воздействия общества, оставаясь в нём</w:t>
+      </w:r>
+    </w:p>
+    <w:p>
+      <w:pPr>
+        <w:pStyle w:val="NormalWeb"/>
+        <w:spacing w:before="0" w:beforeAutospacing="0" w:after="180" w:afterAutospacing="0"/>
+        <w:ind w:left="315" w:right="315"/>
+        <w:rPr>
+          <w:rFonts w:ascii="Georgia" w:hAnsi="Georgia"/>
+          <w:sz w:val="27"/>
+          <w:szCs w:val="27"/>
+        </w:rPr>
+      </w:pPr>
+      <w:r>
+        <w:rPr>
+          <w:rFonts w:ascii="Georgia" w:hAnsi="Georgia"/>
+          <w:sz w:val="27"/>
+          <w:szCs w:val="27"/>
+        </w:rPr>
+        <w:t>Итак, дилемма: можем ли мы, не жертвуя социализацией, оставаясь в обществе, выбрать первую перспективу и достичь атараксии?</w:t>
+      </w:r>
+    </w:p>
+    <w:p>
+      <w:pPr>
+        <w:pStyle w:val="NormalWeb"/>
+        <w:spacing w:before="0" w:beforeAutospacing="0" w:after="180" w:afterAutospacing="0"/>
+        <w:ind w:left="315" w:right="315"/>
+        <w:rPr>
+          <w:rFonts w:ascii="Georgia" w:hAnsi="Georgia"/>
+          <w:sz w:val="27"/>
+          <w:szCs w:val="27"/>
+        </w:rPr>
+      </w:pPr>
+      <w:r>
+        <w:rPr>
+          <w:rFonts w:ascii="Georgia" w:hAnsi="Georgia"/>
+          <w:sz w:val="27"/>
+          <w:szCs w:val="27"/>
+        </w:rPr>
+        <w:t>Те, кто стремился к гармонии на Востоке (буддисты, уходившие в нирвану), уходили от общества. Здесь же задача другая: атараксия – это "нирвана здорового человека". Мы остаёмся спокойными, но продолжаем существовать в обществе. Мы как будто перестаём быть объектом наблюдения.</w:t>
+      </w:r>
+    </w:p>
+    <w:p>
+      <w:pPr>
+        <w:pStyle w:val="NormalWeb"/>
+        <w:spacing w:before="0" w:beforeAutospacing="0" w:after="180" w:afterAutospacing="0"/>
+        <w:ind w:left="315" w:right="315"/>
+        <w:rPr>
+          <w:rFonts w:ascii="Georgia" w:hAnsi="Georgia"/>
+          <w:sz w:val="27"/>
+          <w:szCs w:val="27"/>
+        </w:rPr>
+      </w:pPr>
+      <w:r>
+        <w:rPr>
+          <w:rFonts w:ascii="Georgia" w:hAnsi="Georgia"/>
+          <w:sz w:val="27"/>
+          <w:szCs w:val="27"/>
+        </w:rPr>
+        <w:t xml:space="preserve">Необходима нейтрализация воздействия общества. Конфликт, в котором мы находимся из-за социализации, должен быть преодолён. Но без экстремальных мер (ухода в отшельники). Я </w:t>
       </w:r>
       <w:r>
         <w:rPr>
@@ -2382,168 +2511,7 @@
           <w:szCs w:val="27"/>
         </w:rPr>
         <w:lastRenderedPageBreak/>
-        <w:t>умирает). Но это специальная перспектива. От первого лица я со смертью не встречаюсь.</w:t>
-      </w:r>
-    </w:p>
-    <w:p>
-      <w:pPr>
-        <w:pStyle w:val="NormalWeb"/>
-        <w:spacing w:before="0" w:beforeAutospacing="0" w:after="180" w:afterAutospacing="0"/>
-        <w:ind w:left="315" w:right="315"/>
-        <w:rPr>
-          <w:rFonts w:ascii="Georgia" w:hAnsi="Georgia"/>
-          <w:sz w:val="27"/>
-          <w:szCs w:val="27"/>
-        </w:rPr>
-      </w:pPr>
-      <w:r>
-        <w:rPr>
-          <w:rFonts w:ascii="Georgia" w:hAnsi="Georgia"/>
-          <w:sz w:val="27"/>
-          <w:szCs w:val="27"/>
-        </w:rPr>
-        <w:t>Какая из перспектив подлинная? Почему первая?</w:t>
-      </w:r>
-    </w:p>
-    <w:p>
-      <w:pPr>
-        <w:pStyle w:val="NormalWeb"/>
-        <w:spacing w:before="0" w:beforeAutospacing="0" w:after="180" w:afterAutospacing="0"/>
-        <w:ind w:left="315" w:right="315"/>
-        <w:rPr>
-          <w:rFonts w:ascii="Georgia" w:hAnsi="Georgia"/>
-          <w:sz w:val="27"/>
-          <w:szCs w:val="27"/>
-        </w:rPr>
-      </w:pPr>
-      <w:r>
-        <w:rPr>
-          <w:rFonts w:ascii="Georgia" w:hAnsi="Georgia"/>
-          <w:sz w:val="27"/>
-          <w:szCs w:val="27"/>
-        </w:rPr>
-        <w:t>Рождаюсь я как наблюдатель, субъект. Это подлинное существование, от первого лица. Подлинно то, что я вас вижу. Перспектива от третьего лица – приобретённая, искусственная.</w:t>
-      </w:r>
-    </w:p>
-    <w:p>
-      <w:pPr>
-        <w:pStyle w:val="NormalWeb"/>
-        <w:spacing w:before="0" w:beforeAutospacing="0" w:after="180" w:afterAutospacing="0"/>
-        <w:ind w:left="315" w:right="315"/>
-        <w:rPr>
-          <w:rFonts w:ascii="Georgia" w:hAnsi="Georgia"/>
-          <w:sz w:val="27"/>
-          <w:szCs w:val="27"/>
-        </w:rPr>
-      </w:pPr>
-      <w:r>
-        <w:rPr>
-          <w:rFonts w:ascii="Georgia" w:hAnsi="Georgia"/>
-          <w:sz w:val="27"/>
-          <w:szCs w:val="27"/>
-        </w:rPr>
-        <w:t>Эта перспектива навязана извне, она не совпадает с первой. Мы не ощущаем различие, смешиваем их.</w:t>
-      </w:r>
-    </w:p>
-    <w:p>
-      <w:pPr>
-        <w:pStyle w:val="NormalWeb"/>
-        <w:spacing w:before="0" w:beforeAutospacing="0" w:after="180" w:afterAutospacing="0"/>
-        <w:ind w:left="315" w:right="315"/>
-        <w:rPr>
-          <w:rFonts w:ascii="Georgia" w:hAnsi="Georgia"/>
-          <w:sz w:val="27"/>
-          <w:szCs w:val="27"/>
-        </w:rPr>
-      </w:pPr>
-      <w:r>
-        <w:rPr>
-          <w:rFonts w:ascii="Georgia" w:hAnsi="Georgia"/>
-          <w:sz w:val="27"/>
-          <w:szCs w:val="27"/>
-        </w:rPr>
-        <w:t>Если мы выбираем первую перспективу, она ведёт к атараксии. В этой перспективе я не умираю. Вторая перспектива заставляет соответствовать требованиям, вызывает тарахе (внутренний конфликт, тревогу). Но у неё есть и положительные стороны: социализация.</w:t>
-      </w:r>
-    </w:p>
-    <w:p>
-      <w:pPr>
-        <w:pStyle w:val="NormalWeb"/>
-        <w:spacing w:before="0" w:beforeAutospacing="0" w:after="180" w:afterAutospacing="0"/>
-        <w:ind w:left="315" w:right="315"/>
-        <w:rPr>
-          <w:rFonts w:ascii="Georgia" w:hAnsi="Georgia"/>
-          <w:sz w:val="27"/>
-          <w:szCs w:val="27"/>
-        </w:rPr>
-      </w:pPr>
-      <w:r>
-        <w:rPr>
-          <w:rStyle w:val="Strong"/>
-          <w:rFonts w:ascii="Georgia" w:hAnsi="Georgia"/>
-          <w:sz w:val="27"/>
-          <w:szCs w:val="27"/>
-        </w:rPr>
-        <w:t>Задача: Нейтрализация воздействия общества, оставаясь в нём</w:t>
-      </w:r>
-    </w:p>
-    <w:p>
-      <w:pPr>
-        <w:pStyle w:val="NormalWeb"/>
-        <w:spacing w:before="0" w:beforeAutospacing="0" w:after="180" w:afterAutospacing="0"/>
-        <w:ind w:left="315" w:right="315"/>
-        <w:rPr>
-          <w:rFonts w:ascii="Georgia" w:hAnsi="Georgia"/>
-          <w:sz w:val="27"/>
-          <w:szCs w:val="27"/>
-        </w:rPr>
-      </w:pPr>
-      <w:r>
-        <w:rPr>
-          <w:rFonts w:ascii="Georgia" w:hAnsi="Georgia"/>
-          <w:sz w:val="27"/>
-          <w:szCs w:val="27"/>
-        </w:rPr>
-        <w:t>Итак, дилемма: можем ли мы, не жертвуя социализацией, оставаясь в обществе, выбрать первую перспективу и достичь атараксии?</w:t>
-      </w:r>
-    </w:p>
-    <w:p>
-      <w:pPr>
-        <w:pStyle w:val="NormalWeb"/>
-        <w:spacing w:before="0" w:beforeAutospacing="0" w:after="180" w:afterAutospacing="0"/>
-        <w:ind w:left="315" w:right="315"/>
-        <w:rPr>
-          <w:rFonts w:ascii="Georgia" w:hAnsi="Georgia"/>
-          <w:sz w:val="27"/>
-          <w:szCs w:val="27"/>
-        </w:rPr>
-      </w:pPr>
-      <w:r>
-        <w:rPr>
-          <w:rFonts w:ascii="Georgia" w:hAnsi="Georgia"/>
-          <w:sz w:val="27"/>
-          <w:szCs w:val="27"/>
-        </w:rPr>
-        <w:t>Те, кто стремился к гармонии на Востоке (буддисты, уходившие в нирвану), уходили от общества. Здесь же задача другая: атараксия – это "нирвана здорового человека". Мы остаёмся спокойными, но продолжаем существовать в обществе. Мы как будто перестаём быть объектом наблюдения.</w:t>
-      </w:r>
-    </w:p>
-    <w:p>
-      <w:pPr>
-        <w:pStyle w:val="NormalWeb"/>
-        <w:spacing w:before="0" w:beforeAutospacing="0" w:after="180" w:afterAutospacing="0"/>
-        <w:ind w:left="315" w:right="315"/>
-        <w:rPr>
-          <w:rFonts w:ascii="Georgia" w:hAnsi="Georgia"/>
-          <w:sz w:val="27"/>
-          <w:szCs w:val="27"/>
-        </w:rPr>
-      </w:pPr>
-      <w:r>
-        <w:rPr>
-          <w:rFonts w:ascii="Georgia" w:hAnsi="Georgia"/>
-          <w:sz w:val="27"/>
-          <w:szCs w:val="27"/>
-        </w:rPr>
-        <w:t>Необходима нейтрализация воздействия общества. Конфликт, в котором мы находимся из-за социализации, должен быть преодолён. Но без экстремальных мер (ухода в отшельники). Я должен остаться в обществе, но мне должно быть всё равно, что обо мне думают.</w:t>
+        <w:t>должен остаться в обществе, но мне должно быть всё равно, что обо мне думают.</w:t>
       </w:r>
     </w:p>
     <w:p>
@@ -2605,7 +2573,6 @@
           <w:szCs w:val="42"/>
           <w:lang w:val="ru-RU"/>
         </w:rPr>
-        <w:lastRenderedPageBreak/>
         <w:t>Диоген Синопский: стратегия бесстыдства и атараксия</w:t>
       </w:r>
     </w:p>
@@ -2749,80 +2716,6 @@
           <w:szCs w:val="27"/>
         </w:rPr>
         <w:t xml:space="preserve"> (из города Синопа), чья основная деятельность и связанные с ним истории относятся к Коринфу. Коринф был многолюдным портовым городом, с большим потоком людей – идеальное поле для экспериментов Диогена.</w:t>
-      </w:r>
-    </w:p>
-    <w:p>
-      <w:pPr>
-        <w:rPr>
-          <w:rFonts w:ascii="Georgia" w:hAnsi="Georgia"/>
-          <w:sz w:val="27"/>
-          <w:szCs w:val="27"/>
-        </w:rPr>
-      </w:pPr>
-      <w:r>
-        <w:rPr>
-          <w:rFonts w:ascii="Georgia" w:hAnsi="Georgia"/>
-          <w:sz w:val="27"/>
-          <w:szCs w:val="27"/>
-        </w:rPr>
-        <w:lastRenderedPageBreak/>
-        <w:fldChar w:fldCharType="begin"/>
-      </w:r>
-      <w:r>
-        <w:rPr>
-          <w:rFonts w:ascii="Georgia" w:hAnsi="Georgia"/>
-          <w:sz w:val="27"/>
-          <w:szCs w:val="27"/>
-        </w:rPr>
-        <w:instrText xml:space="preserve"> INCLUDEPICTURE "https://upload.wikimedia.org/wikipedia/commons/thumb/8/89/Diogenes_Mosaic_R%C3%B6misch-Germanisches_Museum.jpg/800px-Diogenes_Mosaic_R%C3%B6misch-Germanisches_Museum.jpg" \* MERGEFORMATINET </w:instrText>
-      </w:r>
-      <w:r>
-        <w:rPr>
-          <w:rFonts w:ascii="Georgia" w:hAnsi="Georgia"/>
-          <w:sz w:val="27"/>
-          <w:szCs w:val="27"/>
-        </w:rPr>
-        <w:fldChar w:fldCharType="separate"/>
-      </w:r>
-      <w:r>
-        <w:rPr>
-          <w:rFonts w:ascii="Georgia" w:hAnsi="Georgia"/>
-          <w:noProof/>
-          <w:sz w:val="27"/>
-          <w:szCs w:val="27"/>
-        </w:rPr>
-        <w:pict>
-          <v:shape id="_x0000_i1031" type="#_x0000_t75" alt="" style="width:468.35pt;height:502.6pt;mso-width-percent:0;mso-height-percent:0;mso-width-percent:0;mso-height-percent:0">
-            <v:imagedata r:id="rId9" r:href="rId10"/>
-          </v:shape>
-        </w:pict>
-      </w:r>
-      <w:r>
-        <w:rPr>
-          <w:rFonts w:ascii="Georgia" w:hAnsi="Georgia"/>
-          <w:sz w:val="27"/>
-          <w:szCs w:val="27"/>
-        </w:rPr>
-        <w:fldChar w:fldCharType="end"/>
-      </w:r>
-    </w:p>
-    <w:p>
-      <w:pPr>
-        <w:rPr>
-          <w:rFonts w:ascii="Georgia" w:hAnsi="Georgia"/>
-          <w:sz w:val="27"/>
-          <w:szCs w:val="27"/>
-          <w:lang w:val="ru-RU"/>
-        </w:rPr>
-      </w:pPr>
-      <w:r>
-        <w:rPr>
-          <w:rFonts w:ascii="Georgia" w:hAnsi="Georgia"/>
-          <w:sz w:val="27"/>
-          <w:szCs w:val="27"/>
-          <w:lang w:val="ru-RU"/>
-        </w:rPr>
-        <w:t>Мозаика с изображением философа-киника Диогена Синопского, сидящего в своей бочке. Из римской виллы в Кёльне, Германия; сейчас находится в Римско-германском музее.</w:t>
       </w:r>
     </w:p>
     <w:p>
@@ -2844,28 +2737,36 @@
           <w:szCs w:val="42"/>
           <w:lang w:val="ru-RU"/>
         </w:rPr>
+        <w:t>Сложности реконструкции философии Диогена</w:t>
+      </w:r>
+    </w:p>
+    <w:p>
+      <w:pPr>
+        <w:pStyle w:val="NormalWeb"/>
+        <w:spacing w:before="0" w:beforeAutospacing="0" w:after="180" w:afterAutospacing="0"/>
+        <w:ind w:left="315" w:right="315"/>
+        <w:rPr>
+          <w:rFonts w:ascii="Georgia" w:hAnsi="Georgia"/>
+          <w:sz w:val="27"/>
+          <w:szCs w:val="27"/>
+        </w:rPr>
+      </w:pPr>
+      <w:r>
+        <w:rPr>
+          <w:rFonts w:ascii="Georgia" w:hAnsi="Georgia"/>
+          <w:sz w:val="27"/>
+          <w:szCs w:val="27"/>
+        </w:rPr>
+        <w:t xml:space="preserve">Говоря о Диогене, я испытываю некоторое замешательство. Подобное чувство возникало у меня и на лекции о Сократе, ведь Сократ ничего не писал, и мы имеем лишь воспоминания о нем, то есть определенную реконструкцию. С Диогеном дело обстоит еще хуже. От него не осталось даже подобных воспоминаний! В отличие </w:t>
+      </w:r>
+      <w:r>
+        <w:rPr>
+          <w:rFonts w:ascii="Georgia" w:hAnsi="Georgia"/>
+          <w:sz w:val="27"/>
+          <w:szCs w:val="27"/>
+        </w:rPr>
         <w:lastRenderedPageBreak/>
-        <w:t>Сложности реконструкции философии Диогена</w:t>
-      </w:r>
-    </w:p>
-    <w:p>
-      <w:pPr>
-        <w:pStyle w:val="NormalWeb"/>
-        <w:spacing w:before="0" w:beforeAutospacing="0" w:after="180" w:afterAutospacing="0"/>
-        <w:ind w:left="315" w:right="315"/>
-        <w:rPr>
-          <w:rFonts w:ascii="Georgia" w:hAnsi="Georgia"/>
-          <w:sz w:val="27"/>
-          <w:szCs w:val="27"/>
-        </w:rPr>
-      </w:pPr>
-      <w:r>
-        <w:rPr>
-          <w:rFonts w:ascii="Georgia" w:hAnsi="Georgia"/>
-          <w:sz w:val="27"/>
-          <w:szCs w:val="27"/>
-        </w:rPr>
-        <w:t>Говоря о Диогене, я испытываю некоторое замешательство. Подобное чувство возникало у меня и на лекции о Сократе, ведь Сократ ничего не писал, и мы имеем лишь воспоминания о нем, то есть определенную реконструкцию. С Диогеном дело обстоит еще хуже. От него не осталось даже подобных воспоминаний! В отличие от Сократа, Диоген не вел диалогов. У нас остались лишь действия, совершенные им поступки.</w:t>
+        <w:t>от Сократа, Диоген не вел диалогов. У нас остались лишь действия, совершенные им поступки.</w:t>
       </w:r>
     </w:p>
     <w:p>
@@ -2890,173 +2791,26 @@
     </w:p>
     <w:p>
       <w:pPr>
-        <w:rPr>
-          <w:rFonts w:ascii="Georgia" w:hAnsi="Georgia"/>
-          <w:sz w:val="27"/>
-          <w:szCs w:val="27"/>
-        </w:rPr>
-      </w:pPr>
-      <w:r>
-        <w:rPr>
-          <w:rFonts w:ascii="Georgia" w:hAnsi="Georgia"/>
-          <w:sz w:val="27"/>
-          <w:szCs w:val="27"/>
-        </w:rPr>
-        <w:fldChar w:fldCharType="begin"/>
-      </w:r>
-      <w:r>
-        <w:rPr>
-          <w:rFonts w:ascii="Georgia" w:hAnsi="Georgia"/>
-          <w:sz w:val="27"/>
-          <w:szCs w:val="27"/>
-        </w:rPr>
-        <w:instrText xml:space="preserve"> INCLUDEPICTURE "https://upload.wikimedia.org/wikipedia/commons/thumb/e/e7/Gaspar_de_Crayer_-_Alexander_and_Diogenes_-_WGA5739.jpg/800px-Gaspar_de_Crayer_-_Alexander_and_Diogenes_-_WGA5739.jpg" \* MERGEFORMATINET </w:instrText>
-      </w:r>
-      <w:r>
-        <w:rPr>
-          <w:rFonts w:ascii="Georgia" w:hAnsi="Georgia"/>
-          <w:sz w:val="27"/>
-          <w:szCs w:val="27"/>
-        </w:rPr>
-        <w:fldChar w:fldCharType="separate"/>
-      </w:r>
-      <w:r>
-        <w:rPr>
-          <w:rFonts w:ascii="Georgia" w:hAnsi="Georgia"/>
-          <w:noProof/>
-          <w:sz w:val="27"/>
-          <w:szCs w:val="27"/>
-        </w:rPr>
-        <w:pict>
-          <v:shape id="_x0000_i1030" type="#_x0000_t75" alt="" style="width:468.35pt;height:331.35pt;mso-width-percent:0;mso-height-percent:0;mso-width-percent:0;mso-height-percent:0">
-            <v:imagedata r:id="rId11" r:href="rId12"/>
-          </v:shape>
-        </w:pict>
-      </w:r>
-      <w:r>
-        <w:rPr>
-          <w:rFonts w:ascii="Georgia" w:hAnsi="Georgia"/>
-          <w:sz w:val="27"/>
-          <w:szCs w:val="27"/>
-        </w:rPr>
-        <w:fldChar w:fldCharType="end"/>
-      </w:r>
-    </w:p>
-    <w:p>
-      <w:pPr>
-        <w:rPr>
-          <w:rFonts w:ascii="Georgia" w:hAnsi="Georgia"/>
-          <w:sz w:val="27"/>
-          <w:szCs w:val="27"/>
-          <w:lang w:val="ru-RU"/>
-        </w:rPr>
-      </w:pPr>
-      <w:r>
-        <w:rPr>
-          <w:rFonts w:ascii="Georgia" w:hAnsi="Georgia"/>
-          <w:sz w:val="27"/>
-          <w:szCs w:val="27"/>
-          <w:lang w:val="ru-RU"/>
-        </w:rPr>
-        <w:t>«Александр и Диоген», Гаспар де Крайер (ок. 1630 г.).</w:t>
-      </w:r>
-    </w:p>
-    <w:p>
-      <w:pPr>
-        <w:pStyle w:val="NormalWeb"/>
-        <w:spacing w:before="0" w:beforeAutospacing="0" w:after="180" w:afterAutospacing="0"/>
-        <w:ind w:left="315" w:right="315"/>
-        <w:rPr>
-          <w:rFonts w:ascii="Georgia" w:hAnsi="Georgia"/>
-          <w:sz w:val="27"/>
-          <w:szCs w:val="27"/>
-        </w:rPr>
-      </w:pPr>
-      <w:r>
-        <w:rPr>
-          <w:rFonts w:ascii="Georgia" w:hAnsi="Georgia"/>
-          <w:sz w:val="27"/>
-          <w:szCs w:val="27"/>
-        </w:rPr>
-        <w:lastRenderedPageBreak/>
+        <w:pStyle w:val="NormalWeb"/>
+        <w:spacing w:before="0" w:beforeAutospacing="0" w:after="180" w:afterAutospacing="0"/>
+        <w:ind w:left="315" w:right="315"/>
+        <w:rPr>
+          <w:rFonts w:ascii="Georgia" w:hAnsi="Georgia"/>
+          <w:sz w:val="27"/>
+          <w:szCs w:val="27"/>
+        </w:rPr>
+      </w:pPr>
+      <w:r>
+        <w:rPr>
+          <w:rFonts w:ascii="Georgia" w:hAnsi="Georgia"/>
+          <w:sz w:val="27"/>
+          <w:szCs w:val="27"/>
+        </w:rPr>
         <w:t>Итак, у нас остались только поступки, на основании которых мы можем судить о Диогене. Обычно о киниках (школе, к которой принадлежал Диоген) пишут очень мало. Материала действительно скудный, особенно по сравнению со стоиками. Как правило, описания киников – это поверхностные интерпретации, основанные на доверии к тому, что киники говорили.</w:t>
       </w:r>
     </w:p>
     <w:p>
       <w:pPr>
-        <w:rPr>
-          <w:rFonts w:ascii="Georgia" w:hAnsi="Georgia"/>
-          <w:sz w:val="27"/>
-          <w:szCs w:val="27"/>
-        </w:rPr>
-      </w:pPr>
-      <w:r>
-        <w:rPr>
-          <w:rFonts w:ascii="Georgia" w:hAnsi="Georgia"/>
-          <w:sz w:val="27"/>
-          <w:szCs w:val="27"/>
-        </w:rPr>
-        <w:fldChar w:fldCharType="begin"/>
-      </w:r>
-      <w:r>
-        <w:rPr>
-          <w:rFonts w:ascii="Georgia" w:hAnsi="Georgia"/>
-          <w:sz w:val="27"/>
-          <w:szCs w:val="27"/>
-        </w:rPr>
-        <w:instrText xml:space="preserve"> INCLUDEPICTURE "https://upload.wikimedia.org/wikipedia/commons/b/b6/Diogenes_looking_for_a_man_-_attributed_to_JHW_Tischbein.jpg" \* MERGEFORMATINET </w:instrText>
-      </w:r>
-      <w:r>
-        <w:rPr>
-          <w:rFonts w:ascii="Georgia" w:hAnsi="Georgia"/>
-          <w:sz w:val="27"/>
-          <w:szCs w:val="27"/>
-        </w:rPr>
-        <w:fldChar w:fldCharType="separate"/>
-      </w:r>
-      <w:r>
-        <w:rPr>
-          <w:rFonts w:ascii="Georgia" w:hAnsi="Georgia"/>
-          <w:noProof/>
-          <w:sz w:val="27"/>
-          <w:szCs w:val="27"/>
-        </w:rPr>
-        <w:pict>
-          <v:shape id="_x0000_i1029" type="#_x0000_t75" alt="" style="width:468.35pt;height:355.8pt;mso-width-percent:0;mso-height-percent:0;mso-width-percent:0;mso-height-percent:0">
-            <v:imagedata r:id="rId13" r:href="rId14"/>
-          </v:shape>
-        </w:pict>
-      </w:r>
-      <w:r>
-        <w:rPr>
-          <w:rFonts w:ascii="Georgia" w:hAnsi="Georgia"/>
-          <w:sz w:val="27"/>
-          <w:szCs w:val="27"/>
-        </w:rPr>
-        <w:fldChar w:fldCharType="end"/>
-      </w:r>
-    </w:p>
-    <w:p>
-      <w:pPr>
-        <w:rPr>
-          <w:rFonts w:ascii="Georgia" w:hAnsi="Georgia"/>
-          <w:sz w:val="27"/>
-          <w:szCs w:val="27"/>
-          <w:lang w:val="ru-RU"/>
-        </w:rPr>
-      </w:pPr>
-      <w:r>
-        <w:rPr>
-          <w:rFonts w:ascii="Georgia" w:hAnsi="Georgia"/>
-          <w:sz w:val="27"/>
-          <w:szCs w:val="27"/>
-          <w:lang w:val="ru-RU"/>
-        </w:rPr>
-        <w:t>«Диоген ищет человека», приписывается И. Г. В. Тишбейну (ок. 1780 г.).</w:t>
-      </w:r>
-    </w:p>
-    <w:p>
-      <w:pPr>
         <w:pStyle w:val="NormalWeb"/>
         <w:spacing w:before="0" w:beforeAutospacing="0" w:after="180" w:afterAutospacing="0"/>
         <w:ind w:left="315" w:right="315"/>
@@ -3092,16 +2846,7 @@
           <w:sz w:val="27"/>
           <w:szCs w:val="27"/>
         </w:rPr>
-        <w:t xml:space="preserve">Пересказ высказываний Диогена был бы скучным и не соответствовал бы ожиданиям (как у моего студента, ожидавшего от Диогена чего-то легендарного, а получившего пару абзацев о близости к природе). Поэтому мы займемся реконструкцией того, что на самом деле делал Диоген. Я утверждаю: у него была очень </w:t>
-      </w:r>
-      <w:r>
-        <w:rPr>
-          <w:rFonts w:ascii="Georgia" w:hAnsi="Georgia"/>
-          <w:sz w:val="27"/>
-          <w:szCs w:val="27"/>
-        </w:rPr>
-        <w:lastRenderedPageBreak/>
-        <w:t>продуманная, интересная и сложная стратегия, о которой он не рассказывал. Чтобы до нее добраться, нужно последовательно разобрать дошедшие до нас фрагменты.</w:t>
+        <w:t>Пересказ высказываний Диогена был бы скучным и не соответствовал бы ожиданиям (как у моего студента, ожидавшего от Диогена чего-то легендарного, а получившего пару абзацев о близости к природе). Поэтому мы займемся реконструкцией того, что на самом деле делал Диоген. Я утверждаю: у него была очень продуманная, интересная и сложная стратегия, о которой он не рассказывал. Чтобы до нее добраться, нужно последовательно разобрать дошедшие до нас фрагменты.</w:t>
       </w:r>
     </w:p>
     <w:p>
@@ -3223,7 +2968,16 @@
           <w:sz w:val="27"/>
           <w:szCs w:val="27"/>
         </w:rPr>
-        <w:t xml:space="preserve"> (айдо́с) – это греческое слово, обозначающее стыд, но с оттенком почтительности, совестливости. Это базовое переживание, лежащее в основании социализации. Именно стыд заставляет нас играть по правилам общества. Он связан, в частности, с приучением ребенка к чистоплотности. Возникновение чувства стыда – точка контакта, позволяющая начать социализацию.</w:t>
+        <w:t xml:space="preserve"> (айдо́с) – это греческое слово, обозначающее стыд, но с оттенком почтительности, совестливости. Это базовое переживание, лежащее в основании социализации. Именно стыд заставляет нас играть по правилам общества. Он связан, в частности, с приучением </w:t>
+      </w:r>
+      <w:r>
+        <w:rPr>
+          <w:rFonts w:ascii="Georgia" w:hAnsi="Georgia"/>
+          <w:sz w:val="27"/>
+          <w:szCs w:val="27"/>
+        </w:rPr>
+        <w:lastRenderedPageBreak/>
+        <w:t>ребенка к чистоплотности. Возникновение чувства стыда – точка контакта, позволяющая начать социализацию.</w:t>
       </w:r>
     </w:p>
     <w:p>
@@ -3331,79 +3085,6 @@
           <w:szCs w:val="27"/>
         </w:rPr>
         <w:t xml:space="preserve"> (атаракси́я) – независимости от общества, нейтрализации его воздействия.</w:t>
-      </w:r>
-    </w:p>
-    <w:p>
-      <w:pPr>
-        <w:rPr>
-          <w:rFonts w:ascii="Georgia" w:hAnsi="Georgia"/>
-          <w:sz w:val="27"/>
-          <w:szCs w:val="27"/>
-        </w:rPr>
-      </w:pPr>
-      <w:r>
-        <w:rPr>
-          <w:rFonts w:ascii="Georgia" w:hAnsi="Georgia"/>
-          <w:sz w:val="27"/>
-          <w:szCs w:val="27"/>
-        </w:rPr>
-        <w:lastRenderedPageBreak/>
-        <w:fldChar w:fldCharType="begin"/>
-      </w:r>
-      <w:r>
-        <w:rPr>
-          <w:rFonts w:ascii="Georgia" w:hAnsi="Georgia"/>
-          <w:sz w:val="27"/>
-          <w:szCs w:val="27"/>
-        </w:rPr>
-        <w:instrText xml:space="preserve"> INCLUDEPICTURE "https://upload.wikimedia.org/wikipedia/commons/thumb/7/7a/Waterhouse-Diogenes.jpg/800px-Waterhouse-Diogenes.jpg" \* MERGEFORMATINET </w:instrText>
-      </w:r>
-      <w:r>
-        <w:rPr>
-          <w:rFonts w:ascii="Georgia" w:hAnsi="Georgia"/>
-          <w:sz w:val="27"/>
-          <w:szCs w:val="27"/>
-        </w:rPr>
-        <w:fldChar w:fldCharType="separate"/>
-      </w:r>
-      <w:r>
-        <w:rPr>
-          <w:rFonts w:ascii="Georgia" w:hAnsi="Georgia"/>
-          <w:noProof/>
-          <w:sz w:val="27"/>
-          <w:szCs w:val="27"/>
-        </w:rPr>
-        <w:pict>
-          <v:shape id="_x0000_i1028" type="#_x0000_t75" alt="" style="width:415.2pt;height:9in;mso-width-percent:0;mso-height-percent:0;mso-width-percent:0;mso-height-percent:0">
-            <v:imagedata r:id="rId15" r:href="rId16"/>
-          </v:shape>
-        </w:pict>
-      </w:r>
-      <w:r>
-        <w:rPr>
-          <w:rFonts w:ascii="Georgia" w:hAnsi="Georgia"/>
-          <w:sz w:val="27"/>
-          <w:szCs w:val="27"/>
-        </w:rPr>
-        <w:fldChar w:fldCharType="end"/>
-      </w:r>
-    </w:p>
-    <w:p>
-      <w:pPr>
-        <w:rPr>
-          <w:rFonts w:ascii="Georgia" w:hAnsi="Georgia"/>
-          <w:sz w:val="27"/>
-          <w:szCs w:val="27"/>
-        </w:rPr>
-      </w:pPr>
-      <w:r>
-        <w:rPr>
-          <w:rFonts w:ascii="Georgia" w:hAnsi="Georgia"/>
-          <w:sz w:val="27"/>
-          <w:szCs w:val="27"/>
-        </w:rPr>
-        <w:lastRenderedPageBreak/>
-        <w:t>Diogenes, by John William Waterhouse (1882).</w:t>
       </w:r>
     </w:p>
     <w:p>
@@ -3565,7 +3246,16 @@
           <w:sz w:val="27"/>
           <w:szCs w:val="27"/>
         </w:rPr>
-        <w:t>Эти истории показывают, что Диоген вступает в диалог. Его действия – это ответ на ситуацию. Он не просто подражает собаке, а взаимодействует с людьми, рассчитывая на определенный социальный эффект. Какой?</w:t>
+        <w:t xml:space="preserve">Эти истории показывают, что Диоген вступает в диалог. Его действия – это ответ на ситуацию. Он не просто подражает собаке, а </w:t>
+      </w:r>
+      <w:r>
+        <w:rPr>
+          <w:rFonts w:ascii="Georgia" w:hAnsi="Georgia"/>
+          <w:sz w:val="27"/>
+          <w:szCs w:val="27"/>
+        </w:rPr>
+        <w:lastRenderedPageBreak/>
+        <w:t>взаимодействует с людьми, рассчитывая на определенный социальный эффект. Какой?</w:t>
       </w:r>
     </w:p>
     <w:p>
@@ -3590,80 +3280,6 @@
     </w:p>
     <w:p>
       <w:pPr>
-        <w:rPr>
-          <w:rFonts w:ascii="Georgia" w:hAnsi="Georgia"/>
-          <w:sz w:val="27"/>
-          <w:szCs w:val="27"/>
-        </w:rPr>
-      </w:pPr>
-      <w:r>
-        <w:rPr>
-          <w:rFonts w:ascii="Georgia" w:hAnsi="Georgia"/>
-          <w:sz w:val="27"/>
-          <w:szCs w:val="27"/>
-        </w:rPr>
-        <w:lastRenderedPageBreak/>
-        <w:fldChar w:fldCharType="begin"/>
-      </w:r>
-      <w:r>
-        <w:rPr>
-          <w:rFonts w:ascii="Georgia" w:hAnsi="Georgia"/>
-          <w:sz w:val="27"/>
-          <w:szCs w:val="27"/>
-        </w:rPr>
-        <w:instrText xml:space="preserve"> INCLUDEPICTURE "https://upload.wikimedia.org/wikipedia/commons/thumb/b/b1/Jean-L%C3%A9on_G%C3%A9r%C3%B4me_-_Diogenes_-_Walters_37131.jpg/800px-Jean-L%C3%A9on_G%C3%A9r%C3%B4me_-_Diogenes_-_Walters_37131.jpg" \* MERGEFORMATINET </w:instrText>
-      </w:r>
-      <w:r>
-        <w:rPr>
-          <w:rFonts w:ascii="Georgia" w:hAnsi="Georgia"/>
-          <w:sz w:val="27"/>
-          <w:szCs w:val="27"/>
-        </w:rPr>
-        <w:fldChar w:fldCharType="separate"/>
-      </w:r>
-      <w:r>
-        <w:rPr>
-          <w:rFonts w:ascii="Georgia" w:hAnsi="Georgia"/>
-          <w:noProof/>
-          <w:sz w:val="27"/>
-          <w:szCs w:val="27"/>
-        </w:rPr>
-        <w:pict>
-          <v:shape id="_x0000_i1027" type="#_x0000_t75" alt="" style="width:468.35pt;height:343.9pt;mso-width-percent:0;mso-height-percent:0;mso-width-percent:0;mso-height-percent:0">
-            <v:imagedata r:id="rId17" r:href="rId18"/>
-          </v:shape>
-        </w:pict>
-      </w:r>
-      <w:r>
-        <w:rPr>
-          <w:rFonts w:ascii="Georgia" w:hAnsi="Georgia"/>
-          <w:sz w:val="27"/>
-          <w:szCs w:val="27"/>
-        </w:rPr>
-        <w:fldChar w:fldCharType="end"/>
-      </w:r>
-    </w:p>
-    <w:p>
-      <w:pPr>
-        <w:rPr>
-          <w:rFonts w:ascii="Georgia" w:hAnsi="Georgia"/>
-          <w:sz w:val="27"/>
-          <w:szCs w:val="27"/>
-          <w:lang w:val="ru-RU"/>
-        </w:rPr>
-      </w:pPr>
-      <w:r>
-        <w:rPr>
-          <w:rFonts w:ascii="Georgia" w:hAnsi="Georgia"/>
-          <w:sz w:val="27"/>
-          <w:szCs w:val="27"/>
-          <w:lang w:val="ru-RU"/>
-        </w:rPr>
-        <w:t>«Диоген», Жан-Леон Жером (1860).</w:t>
-      </w:r>
-    </w:p>
-    <w:p>
-      <w:pPr>
         <w:pStyle w:val="NormalWeb"/>
         <w:spacing w:before="0" w:beforeAutospacing="0" w:after="180" w:afterAutospacing="0"/>
         <w:ind w:left="315" w:right="315"/>
@@ -3698,18 +3314,14 @@
         </w:rPr>
         <w:t xml:space="preserve"> (парреси́я).</w:t>
       </w:r>
-    </w:p>
-    <w:p>
-      <w:pPr>
-        <w:pStyle w:val="NormalWeb"/>
-        <w:spacing w:before="0" w:beforeAutospacing="0" w:after="180" w:afterAutospacing="0"/>
-        <w:ind w:left="315" w:right="315"/>
-        <w:rPr>
-          <w:rFonts w:ascii="Georgia" w:hAnsi="Georgia"/>
-          <w:sz w:val="27"/>
-          <w:szCs w:val="27"/>
-        </w:rPr>
-      </w:pPr>
+      <w:r>
+        <w:rPr>
+          <w:rFonts w:ascii="Georgia" w:hAnsi="Georgia"/>
+          <w:sz w:val="27"/>
+          <w:szCs w:val="27"/>
+        </w:rPr>
+        <w:t xml:space="preserve"> </w:t>
+      </w:r>
       <w:r>
         <w:rPr>
           <w:rStyle w:val="Strong"/>
@@ -3765,16 +3377,7 @@
           <w:sz w:val="27"/>
           <w:szCs w:val="27"/>
         </w:rPr>
-        <w:t xml:space="preserve">Итак, что же делает Диоген? Какова его цель? Он своими действиями сеет сомнения в суждениях, лежащих в основе стыда. Он устраивает переворачивание, сатиру. Он показывает условность </w:t>
-      </w:r>
-      <w:r>
-        <w:rPr>
-          <w:rFonts w:ascii="Georgia" w:hAnsi="Georgia"/>
-          <w:sz w:val="27"/>
-          <w:szCs w:val="27"/>
-        </w:rPr>
-        <w:lastRenderedPageBreak/>
-        <w:t>спектакля, который человек разыгрывает для других, вытаскивает наружу скрываемую истину: мы все равно остаемся животными. То, что мы противопоставляем животному, – это конструкт.</w:t>
+        <w:t>Итак, что же делает Диоген? Какова его цель? Он своими действиями сеет сомнения в суждениях, лежащих в основе стыда. Он устраивает переворачивание, сатиру. Он показывает условность спектакля, который человек разыгрывает для других, вытаскивает наружу скрываемую истину: мы все равно остаемся животными. То, что мы противопоставляем животному, – это конструкт.</w:t>
       </w:r>
     </w:p>
     <w:p>
@@ -3812,116 +3415,6 @@
           <w:szCs w:val="27"/>
         </w:rPr>
         <w:t xml:space="preserve"> (парреси́я), предъявление скрываемой истины. Диоген показывает искусственный характер нашей социальной жизни, ставит ее под сомнение. Его задача – вызвать смятение, вывернуть наизнанку требования, которые люди предъявляют друг другу.</w:t>
-      </w:r>
-    </w:p>
-    <w:p>
-      <w:pPr>
-        <w:rPr>
-          <w:rFonts w:ascii="Georgia" w:hAnsi="Georgia"/>
-          <w:sz w:val="27"/>
-          <w:szCs w:val="27"/>
-        </w:rPr>
-      </w:pPr>
-      <w:r>
-        <w:rPr>
-          <w:rFonts w:ascii="Georgia" w:hAnsi="Georgia"/>
-          <w:sz w:val="27"/>
-          <w:szCs w:val="27"/>
-        </w:rPr>
-        <w:lastRenderedPageBreak/>
-        <w:fldChar w:fldCharType="begin"/>
-      </w:r>
-      <w:r>
-        <w:rPr>
-          <w:rFonts w:ascii="Georgia" w:hAnsi="Georgia"/>
-          <w:sz w:val="27"/>
-          <w:szCs w:val="27"/>
-        </w:rPr>
-        <w:instrText xml:space="preserve"> INCLUDEPICTURE "https://upload.wikimedia.org/wikipedia/commons/5/5e/Diogenes_-_Drawing_Villa_Albani.jpg" \* MERGEFORMATINET </w:instrText>
-      </w:r>
-      <w:r>
-        <w:rPr>
-          <w:rFonts w:ascii="Georgia" w:hAnsi="Georgia"/>
-          <w:sz w:val="27"/>
-          <w:szCs w:val="27"/>
-        </w:rPr>
-        <w:fldChar w:fldCharType="separate"/>
-      </w:r>
-      <w:r>
-        <w:rPr>
-          <w:rFonts w:ascii="Georgia" w:hAnsi="Georgia"/>
-          <w:noProof/>
-          <w:sz w:val="27"/>
-          <w:szCs w:val="27"/>
-        </w:rPr>
-        <w:pict>
-          <v:shape id="_x0000_i1026" type="#_x0000_t75" alt="" style="width:468.35pt;height:588.6pt;mso-width-percent:0;mso-height-percent:0;mso-width-percent:0;mso-height-percent:0">
-            <v:imagedata r:id="rId19" r:href="rId20"/>
-          </v:shape>
-        </w:pict>
-      </w:r>
-      <w:r>
-        <w:rPr>
-          <w:rFonts w:ascii="Georgia" w:hAnsi="Georgia"/>
-          <w:sz w:val="27"/>
-          <w:szCs w:val="27"/>
-        </w:rPr>
-        <w:fldChar w:fldCharType="end"/>
-      </w:r>
-    </w:p>
-    <w:p>
-      <w:pPr>
-        <w:rPr>
-          <w:rFonts w:ascii="Georgia" w:hAnsi="Georgia"/>
-          <w:sz w:val="27"/>
-          <w:szCs w:val="27"/>
-          <w:lang w:val="ru-RU"/>
-        </w:rPr>
-      </w:pPr>
-      <w:r>
-        <w:rPr>
-          <w:rFonts w:ascii="Georgia" w:hAnsi="Georgia"/>
-          <w:sz w:val="27"/>
-          <w:szCs w:val="27"/>
-          <w:lang w:val="ru-RU"/>
-        </w:rPr>
-        <w:t xml:space="preserve">Рисунок 1848 года, основанный на рельефе </w:t>
-      </w:r>
-      <w:r>
-        <w:rPr>
-          <w:rFonts w:ascii="Georgia" w:hAnsi="Georgia"/>
-          <w:sz w:val="27"/>
-          <w:szCs w:val="27"/>
-        </w:rPr>
-        <w:t>I</w:t>
-      </w:r>
-      <w:r>
-        <w:rPr>
-          <w:rFonts w:ascii="Georgia" w:hAnsi="Georgia"/>
-          <w:sz w:val="27"/>
-          <w:szCs w:val="27"/>
-          <w:lang w:val="ru-RU"/>
-        </w:rPr>
-        <w:t xml:space="preserve"> века н.э., найденном на Монте Тестаччо.</w:t>
-      </w:r>
-      <w:r>
-        <w:rPr>
-          <w:rFonts w:ascii="Georgia" w:hAnsi="Georgia"/>
-          <w:sz w:val="27"/>
-          <w:szCs w:val="27"/>
-          <w:lang w:val="ru-RU"/>
-        </w:rPr>
-        <w:br/>
-      </w:r>
-      <w:r>
-        <w:rPr>
-          <w:rFonts w:ascii="Georgia" w:hAnsi="Georgia"/>
-          <w:sz w:val="27"/>
-          <w:szCs w:val="27"/>
-          <w:lang w:val="ru-RU"/>
-        </w:rPr>
-        <w:lastRenderedPageBreak/>
-        <w:br/>
       </w:r>
     </w:p>
     <w:p>
@@ -3983,7 +3476,16 @@
           <w:sz w:val="27"/>
           <w:szCs w:val="27"/>
         </w:rPr>
-        <w:t>Вспомним театр. Актер на сцене – он тот, кого видят, или тот, кто видит? Он объект или субъект? С одной стороны, кажется, что публика – субъект, а актер – объект. Но на самом деле актер создает образ – обманку. Он отвлекает от себя внимание. Осветитель, вышедший поправить прибор, – объект, и он будет чувствовать себя неудобно. А актер, напротив, создает образ, воздействующий на публику, вызывающий эмоции. Объектом становится публика.</w:t>
+        <w:t xml:space="preserve">Вспомним театр. Актер на сцене – он тот, кого видят, или тот, кто видит? Он объект или субъект? С одной стороны, кажется, что публика – субъект, а актер – объект. Но на самом деле актер создает </w:t>
+      </w:r>
+      <w:r>
+        <w:rPr>
+          <w:rFonts w:ascii="Georgia" w:hAnsi="Georgia"/>
+          <w:sz w:val="27"/>
+          <w:szCs w:val="27"/>
+        </w:rPr>
+        <w:lastRenderedPageBreak/>
+        <w:t>образ – обманку. Он отвлекает от себя внимание. Осветитель, вышедший поправить прибор, – объект, и он будет чувствовать себя неудобно. А актер, напротив, создает образ, воздействующий на публику, вызывающий эмоции. Объектом становится публика.</w:t>
       </w:r>
     </w:p>
     <w:p>
@@ -4167,16 +3669,7 @@
           <w:sz w:val="27"/>
           <w:szCs w:val="27"/>
         </w:rPr>
-        <w:t xml:space="preserve">Диоген – суперманипулятор. Он видит всех, выступает по отношению ко всем как субъект. Он играет со всем обществом сразу. Он – супернаблюдатель, тот, кто видит всех. Он творит дичь, смеется над всеми, и никто не может понять, что он делает. Его </w:t>
-      </w:r>
-      <w:r>
-        <w:rPr>
-          <w:rFonts w:ascii="Georgia" w:hAnsi="Georgia"/>
-          <w:sz w:val="27"/>
-          <w:szCs w:val="27"/>
-        </w:rPr>
-        <w:lastRenderedPageBreak/>
-        <w:t>пытаются стыдить, возмущаться, но он реагирует так, чтобы оставаться субъектом, которого никто не может вычислить.</w:t>
+        <w:t>Диоген – суперманипулятор. Он видит всех, выступает по отношению ко всем как субъект. Он играет со всем обществом сразу. Он – супернаблюдатель, тот, кто видит всех. Он творит дичь, смеется над всеми, и никто не может понять, что он делает. Его пытаются стыдить, возмущаться, но он реагирует так, чтобы оставаться субъектом, которого никто не может вычислить.</w:t>
       </w:r>
     </w:p>
     <w:p>
@@ -4238,7 +3731,16 @@
           <w:sz w:val="27"/>
           <w:szCs w:val="27"/>
         </w:rPr>
-        <w:t>Именно этим мы и занимались сегодня – разоблачали Диогена. Мы были близки к стратегии, гарантирующей защиту от стыда, и тут же ее потеряли. Бессмысленно ее воспроизводить, потому что она саморазоблачена.</w:t>
+        <w:t xml:space="preserve">Именно этим мы и занимались сегодня – разоблачали Диогена. Мы были близки к стратегии, гарантирующей защиту от стыда, и тут же </w:t>
+      </w:r>
+      <w:r>
+        <w:rPr>
+          <w:rFonts w:ascii="Georgia" w:hAnsi="Georgia"/>
+          <w:sz w:val="27"/>
+          <w:szCs w:val="27"/>
+        </w:rPr>
+        <w:lastRenderedPageBreak/>
+        <w:t>ее потеряли. Бессмысленно ее воспроизводить, потому что она саморазоблачена.</w:t>
       </w:r>
     </w:p>
     <w:p>
@@ -4345,80 +3847,6 @@
     </w:p>
     <w:p>
       <w:pPr>
-        <w:rPr>
-          <w:rFonts w:ascii="Georgia" w:hAnsi="Georgia"/>
-          <w:sz w:val="27"/>
-          <w:szCs w:val="27"/>
-        </w:rPr>
-      </w:pPr>
-      <w:r>
-        <w:rPr>
-          <w:rFonts w:ascii="Georgia" w:hAnsi="Georgia"/>
-          <w:sz w:val="27"/>
-          <w:szCs w:val="27"/>
-        </w:rPr>
-        <w:lastRenderedPageBreak/>
-        <w:fldChar w:fldCharType="begin"/>
-      </w:r>
-      <w:r>
-        <w:rPr>
-          <w:rFonts w:ascii="Georgia" w:hAnsi="Georgia"/>
-          <w:sz w:val="27"/>
-          <w:szCs w:val="27"/>
-        </w:rPr>
-        <w:instrText xml:space="preserve"> INCLUDEPICTURE "https://upload.wikimedia.org/wikipedia/commons/3/3c/Diogenes_-_La_scuola_di_Atene.jpg" \* MERGEFORMATINET </w:instrText>
-      </w:r>
-      <w:r>
-        <w:rPr>
-          <w:rFonts w:ascii="Georgia" w:hAnsi="Georgia"/>
-          <w:sz w:val="27"/>
-          <w:szCs w:val="27"/>
-        </w:rPr>
-        <w:fldChar w:fldCharType="separate"/>
-      </w:r>
-      <w:r>
-        <w:rPr>
-          <w:rFonts w:ascii="Georgia" w:hAnsi="Georgia"/>
-          <w:noProof/>
-          <w:sz w:val="27"/>
-          <w:szCs w:val="27"/>
-        </w:rPr>
-        <w:pict>
-          <v:shape id="_x0000_i1025" type="#_x0000_t75" alt="" style="width:468.35pt;height:450.15pt;mso-width-percent:0;mso-height-percent:0;mso-width-percent:0;mso-height-percent:0">
-            <v:imagedata r:id="rId21" r:href="rId22"/>
-          </v:shape>
-        </w:pict>
-      </w:r>
-      <w:r>
-        <w:rPr>
-          <w:rFonts w:ascii="Georgia" w:hAnsi="Georgia"/>
-          <w:sz w:val="27"/>
-          <w:szCs w:val="27"/>
-        </w:rPr>
-        <w:fldChar w:fldCharType="end"/>
-      </w:r>
-    </w:p>
-    <w:p>
-      <w:pPr>
-        <w:rPr>
-          <w:rFonts w:ascii="Georgia" w:hAnsi="Georgia"/>
-          <w:sz w:val="27"/>
-          <w:szCs w:val="27"/>
-          <w:lang w:val="ru-RU"/>
-        </w:rPr>
-      </w:pPr>
-      <w:r>
-        <w:rPr>
-          <w:rFonts w:ascii="Georgia" w:hAnsi="Georgia"/>
-          <w:sz w:val="27"/>
-          <w:szCs w:val="27"/>
-          <w:lang w:val="ru-RU"/>
-        </w:rPr>
-        <w:t>Диоген на фреске Рафаэля «Афинская школа» (1509–1511).</w:t>
-      </w:r>
-    </w:p>
-    <w:p>
-      <w:pPr>
         <w:pStyle w:val="Heading3"/>
         <w:spacing w:before="270" w:after="135"/>
         <w:ind w:left="315" w:right="315"/>
@@ -4476,16 +3904,7 @@
           <w:sz w:val="27"/>
           <w:szCs w:val="27"/>
         </w:rPr>
-        <w:t xml:space="preserve">Есть различие между образом жизни (показыванием, демонстрацией себя) и бытием (подлинностью). Диоген своими поступками, своей сверхманипуляцией, достигая атараксии, показывал тривиальность человеческих установлений, банального </w:t>
-      </w:r>
-      <w:r>
-        <w:rPr>
-          <w:rFonts w:ascii="Georgia" w:hAnsi="Georgia"/>
-          <w:sz w:val="27"/>
-          <w:szCs w:val="27"/>
-        </w:rPr>
-        <w:lastRenderedPageBreak/>
-        <w:t>взгляда на себя как на человека, не являющегося животным. Он ставил вопрос: каким существом мы являемся на самом деле?</w:t>
+        <w:t>Есть различие между образом жизни (показыванием, демонстрацией себя) и бытием (подлинностью). Диоген своими поступками, своей сверхманипуляцией, достигая атараксии, показывал тривиальность человеческих установлений, банального взгляда на себя как на человека, не являющегося животным. Он ставил вопрос: каким существом мы являемся на самом деле?</w:t>
       </w:r>
     </w:p>
     <w:p>
@@ -6325,7 +5744,6 @@
     <w:name w:val="Normal (Web)"/>
     <w:basedOn w:val="Normal"/>
     <w:uiPriority w:val="99"/>
-    <w:semiHidden/>
     <w:unhideWhenUsed/>
     <w:rsid w:val="003835F5"/>
     <w:pPr>

</xml_diff>